<commit_message>
Lista parte 1 feita - Todas respostas incluidas da 1
</commit_message>
<xml_diff>
--- a/Lista - linguagem de banco de dados.docx
+++ b/Lista - linguagem de banco de dados.docx
@@ -1218,28 +1218,230 @@
     <w:p>
       <w:pPr>
         <w:rPr>
+          <w:sz w:val="24"/>
+          <w:szCs w:val="28"/>
+        </w:rPr>
+      </w:pPr>
+      <w:r>
+        <w:rPr>
+          <w:sz w:val="24"/>
+          <w:szCs w:val="28"/>
+        </w:rPr>
+        <w:t xml:space="preserve">SELECT </w:t>
+      </w:r>
+    </w:p>
+    <w:p>
+      <w:pPr>
+        <w:rPr>
+          <w:sz w:val="24"/>
+          <w:szCs w:val="28"/>
+        </w:rPr>
+      </w:pPr>
+      <w:r>
+        <w:rPr>
+          <w:sz w:val="24"/>
+          <w:szCs w:val="28"/>
+        </w:rPr>
+        <w:t xml:space="preserve">    ID_NF, </w:t>
+      </w:r>
+    </w:p>
+    <w:p>
+      <w:pPr>
+        <w:rPr>
+          <w:sz w:val="24"/>
+          <w:szCs w:val="28"/>
+        </w:rPr>
+      </w:pPr>
+      <w:r>
+        <w:rPr>
+          <w:sz w:val="24"/>
+          <w:szCs w:val="28"/>
+        </w:rPr>
+        <w:t xml:space="preserve">    ID_ITEM, </w:t>
+      </w:r>
+    </w:p>
+    <w:p>
+      <w:pPr>
+        <w:rPr>
+          <w:sz w:val="24"/>
+          <w:szCs w:val="28"/>
+        </w:rPr>
+      </w:pPr>
+      <w:r>
+        <w:rPr>
+          <w:sz w:val="24"/>
+          <w:szCs w:val="28"/>
+        </w:rPr>
+        <w:t xml:space="preserve">    COD_PROD, </w:t>
+      </w:r>
+    </w:p>
+    <w:p>
+      <w:pPr>
+        <w:rPr>
+          <w:sz w:val="24"/>
+          <w:szCs w:val="28"/>
+        </w:rPr>
+      </w:pPr>
+      <w:r>
+        <w:rPr>
+          <w:sz w:val="24"/>
+          <w:szCs w:val="28"/>
+        </w:rPr>
+        <w:t xml:space="preserve">    VALOR_UNIT,</w:t>
+      </w:r>
+    </w:p>
+    <w:p>
+      <w:pPr>
+        <w:rPr>
+          <w:sz w:val="24"/>
+          <w:szCs w:val="28"/>
+        </w:rPr>
+      </w:pPr>
+      <w:r>
+        <w:rPr>
+          <w:sz w:val="24"/>
+          <w:szCs w:val="28"/>
+        </w:rPr>
+        <w:t xml:space="preserve">    (VALOR_UNIT - (VALOR_UNIT * (DESCONTO / 100))) AS VALOR_VENDIDO</w:t>
+      </w:r>
+    </w:p>
+    <w:p>
+      <w:pPr>
+        <w:rPr>
+          <w:sz w:val="24"/>
+          <w:szCs w:val="28"/>
+        </w:rPr>
+      </w:pPr>
+      <w:r>
+        <w:rPr>
+          <w:sz w:val="24"/>
+          <w:szCs w:val="28"/>
+        </w:rPr>
+        <w:t xml:space="preserve">FROM </w:t>
+      </w:r>
+      <w:proofErr w:type="spellStart"/>
+      <w:proofErr w:type="gramStart"/>
+      <w:r>
+        <w:rPr>
+          <w:sz w:val="24"/>
+          <w:szCs w:val="28"/>
+        </w:rPr>
+        <w:t>lojinha.produtos</w:t>
+      </w:r>
+      <w:proofErr w:type="spellEnd"/>
+      <w:proofErr w:type="gramEnd"/>
+    </w:p>
+    <w:p>
+      <w:pPr>
+        <w:rPr>
+          <w:sz w:val="24"/>
+          <w:szCs w:val="28"/>
+        </w:rPr>
+      </w:pPr>
+      <w:r>
+        <w:rPr>
+          <w:sz w:val="24"/>
+          <w:szCs w:val="28"/>
+        </w:rPr>
+        <w:t>WHERE DESCONTO IS NOT NULL;</w:t>
+      </w:r>
+    </w:p>
+    <w:p>
+      <w:pPr>
+        <w:rPr>
+          <w:sz w:val="24"/>
+          <w:szCs w:val="28"/>
+        </w:rPr>
+      </w:pPr>
+      <w:r>
+        <w:rPr>
+          <w:sz w:val="24"/>
+          <w:szCs w:val="28"/>
+        </w:rPr>
+        <w:tab/>
+      </w:r>
+    </w:p>
+    <w:p>
+      <w:pPr>
+        <w:rPr>
           <w:b/>
           <w:sz w:val="28"/>
           <w:szCs w:val="28"/>
         </w:rPr>
       </w:pPr>
-    </w:p>
-    <w:p>
-      <w:pPr>
+      <w:r>
         <w:rPr>
           <w:b/>
           <w:sz w:val="28"/>
           <w:szCs w:val="28"/>
         </w:rPr>
-      </w:pPr>
-      <w:r>
+        <w:t>Questão 1-C</w:t>
+      </w:r>
+    </w:p>
+    <w:p>
+      <w:pPr>
+        <w:rPr>
+          <w:sz w:val="24"/>
+          <w:szCs w:val="28"/>
+        </w:rPr>
+      </w:pPr>
+      <w:r>
+        <w:rPr>
+          <w:sz w:val="24"/>
+          <w:szCs w:val="28"/>
+        </w:rPr>
+        <w:t xml:space="preserve">UPDATE </w:t>
+      </w:r>
+      <w:proofErr w:type="spellStart"/>
+      <w:proofErr w:type="gramStart"/>
+      <w:r>
+        <w:rPr>
+          <w:sz w:val="24"/>
+          <w:szCs w:val="28"/>
+        </w:rPr>
+        <w:t>lojinha.produtos</w:t>
+      </w:r>
+      <w:proofErr w:type="spellEnd"/>
+      <w:proofErr w:type="gramEnd"/>
+    </w:p>
+    <w:p>
+      <w:pPr>
+        <w:rPr>
+          <w:sz w:val="24"/>
+          <w:szCs w:val="28"/>
+        </w:rPr>
+      </w:pPr>
+      <w:r>
+        <w:rPr>
+          <w:sz w:val="24"/>
+          <w:szCs w:val="28"/>
+        </w:rPr>
+        <w:t>SET DESCONTO = 0</w:t>
+      </w:r>
+    </w:p>
+    <w:p>
+      <w:pPr>
+        <w:rPr>
+          <w:sz w:val="24"/>
+          <w:szCs w:val="28"/>
+        </w:rPr>
+      </w:pPr>
+      <w:r>
+        <w:rPr>
+          <w:sz w:val="24"/>
+          <w:szCs w:val="28"/>
+        </w:rPr>
+        <w:t>WHERE DESCONTO IS NULL;</w:t>
+      </w:r>
+    </w:p>
+    <w:p>
+      <w:pPr>
         <w:rPr>
           <w:b/>
           <w:sz w:val="28"/>
           <w:szCs w:val="28"/>
         </w:rPr>
-        <w:t>Questão 1-C</w:t>
-      </w:r>
+      </w:pPr>
     </w:p>
     <w:p>
       <w:pPr>
@@ -1249,23 +1451,192 @@
           <w:szCs w:val="28"/>
         </w:rPr>
       </w:pPr>
-    </w:p>
-    <w:p>
-      <w:pPr>
+      <w:r>
         <w:rPr>
           <w:b/>
           <w:sz w:val="28"/>
           <w:szCs w:val="28"/>
         </w:rPr>
-      </w:pPr>
-      <w:r>
+        <w:t>Questão 1-D</w:t>
+      </w:r>
+    </w:p>
+    <w:p>
+      <w:pPr>
+        <w:rPr>
+          <w:sz w:val="24"/>
+          <w:szCs w:val="28"/>
+        </w:rPr>
+      </w:pPr>
+      <w:r>
+        <w:rPr>
+          <w:sz w:val="24"/>
+          <w:szCs w:val="28"/>
+        </w:rPr>
+        <w:t xml:space="preserve">SELECT </w:t>
+      </w:r>
+    </w:p>
+    <w:p>
+      <w:pPr>
+        <w:rPr>
+          <w:sz w:val="24"/>
+          <w:szCs w:val="28"/>
+        </w:rPr>
+      </w:pPr>
+      <w:r>
+        <w:rPr>
+          <w:sz w:val="24"/>
+          <w:szCs w:val="28"/>
+        </w:rPr>
+        <w:t xml:space="preserve">    ID_NF, </w:t>
+      </w:r>
+    </w:p>
+    <w:p>
+      <w:pPr>
+        <w:rPr>
+          <w:sz w:val="24"/>
+          <w:szCs w:val="28"/>
+        </w:rPr>
+      </w:pPr>
+      <w:r>
+        <w:rPr>
+          <w:sz w:val="24"/>
+          <w:szCs w:val="28"/>
+        </w:rPr>
+        <w:t xml:space="preserve">    ID_ITEM, </w:t>
+      </w:r>
+    </w:p>
+    <w:p>
+      <w:pPr>
+        <w:rPr>
+          <w:sz w:val="24"/>
+          <w:szCs w:val="28"/>
+        </w:rPr>
+      </w:pPr>
+      <w:r>
+        <w:rPr>
+          <w:sz w:val="24"/>
+          <w:szCs w:val="28"/>
+        </w:rPr>
+        <w:t xml:space="preserve">    COD_PROD, </w:t>
+      </w:r>
+    </w:p>
+    <w:p>
+      <w:pPr>
+        <w:rPr>
+          <w:sz w:val="24"/>
+          <w:szCs w:val="28"/>
+        </w:rPr>
+      </w:pPr>
+      <w:r>
+        <w:rPr>
+          <w:sz w:val="24"/>
+          <w:szCs w:val="28"/>
+        </w:rPr>
+        <w:lastRenderedPageBreak/>
+        <w:t xml:space="preserve">    VALOR_UNIT, </w:t>
+      </w:r>
+    </w:p>
+    <w:p>
+      <w:pPr>
+        <w:rPr>
+          <w:sz w:val="24"/>
+          <w:szCs w:val="28"/>
+        </w:rPr>
+      </w:pPr>
+      <w:r>
+        <w:rPr>
+          <w:sz w:val="24"/>
+          <w:szCs w:val="28"/>
+        </w:rPr>
+        <w:t xml:space="preserve">    QUANTIDADE * VALOR_UNIT AS VALOR_TOTAL,</w:t>
+      </w:r>
+    </w:p>
+    <w:p>
+      <w:pPr>
+        <w:rPr>
+          <w:sz w:val="24"/>
+          <w:szCs w:val="28"/>
+        </w:rPr>
+      </w:pPr>
+      <w:r>
+        <w:rPr>
+          <w:sz w:val="24"/>
+          <w:szCs w:val="28"/>
+        </w:rPr>
+        <w:t xml:space="preserve">    DESCONTO,</w:t>
+      </w:r>
+    </w:p>
+    <w:p>
+      <w:pPr>
+        <w:rPr>
+          <w:sz w:val="24"/>
+          <w:szCs w:val="28"/>
+        </w:rPr>
+      </w:pPr>
+      <w:r>
+        <w:rPr>
+          <w:sz w:val="24"/>
+          <w:szCs w:val="28"/>
+        </w:rPr>
+        <w:t xml:space="preserve">    VALOR_UNIT - (VALOR_UNIT * (DESCONTO / 100)) AS VALOR_VENDIDO</w:t>
+      </w:r>
+    </w:p>
+    <w:p>
+      <w:pPr>
+        <w:rPr>
+          <w:sz w:val="24"/>
+          <w:szCs w:val="28"/>
+        </w:rPr>
+      </w:pPr>
+      <w:r>
+        <w:rPr>
+          <w:sz w:val="24"/>
+          <w:szCs w:val="28"/>
+        </w:rPr>
+        <w:t xml:space="preserve">FROM </w:t>
+      </w:r>
+    </w:p>
+    <w:p>
+      <w:pPr>
+        <w:rPr>
+          <w:sz w:val="24"/>
+          <w:szCs w:val="28"/>
+        </w:rPr>
+      </w:pPr>
+      <w:r>
+        <w:rPr>
+          <w:sz w:val="24"/>
+          <w:szCs w:val="28"/>
+        </w:rPr>
+        <w:t xml:space="preserve">    </w:t>
+      </w:r>
+      <w:proofErr w:type="spellStart"/>
+      <w:proofErr w:type="gramStart"/>
+      <w:r>
+        <w:rPr>
+          <w:sz w:val="24"/>
+          <w:szCs w:val="28"/>
+        </w:rPr>
+        <w:t>lojinha.produtos</w:t>
+      </w:r>
+      <w:proofErr w:type="spellEnd"/>
+      <w:proofErr w:type="gramEnd"/>
+      <w:r>
+        <w:rPr>
+          <w:sz w:val="24"/>
+          <w:szCs w:val="28"/>
+        </w:rPr>
+        <w:t>;</w:t>
+      </w:r>
+    </w:p>
+    <w:p>
+      <w:pPr>
         <w:rPr>
           <w:b/>
           <w:sz w:val="28"/>
           <w:szCs w:val="28"/>
         </w:rPr>
-        <w:t>Questão 1-D</w:t>
-      </w:r>
+      </w:pPr>
     </w:p>
     <w:p>
       <w:pPr>
@@ -1275,23 +1646,185 @@
           <w:szCs w:val="28"/>
         </w:rPr>
       </w:pPr>
-    </w:p>
-    <w:p>
-      <w:pPr>
+      <w:r>
         <w:rPr>
           <w:b/>
           <w:sz w:val="28"/>
           <w:szCs w:val="28"/>
         </w:rPr>
-      </w:pPr>
-      <w:r>
+        <w:t>Questão 1-E</w:t>
+      </w:r>
+    </w:p>
+    <w:p>
+      <w:pPr>
+        <w:rPr>
+          <w:sz w:val="24"/>
+          <w:szCs w:val="28"/>
+        </w:rPr>
+      </w:pPr>
+      <w:r>
+        <w:rPr>
+          <w:sz w:val="24"/>
+          <w:szCs w:val="28"/>
+        </w:rPr>
+        <w:t xml:space="preserve">SELECT </w:t>
+      </w:r>
+    </w:p>
+    <w:p>
+      <w:pPr>
+        <w:rPr>
+          <w:sz w:val="24"/>
+          <w:szCs w:val="28"/>
+        </w:rPr>
+      </w:pPr>
+      <w:r>
+        <w:rPr>
+          <w:sz w:val="24"/>
+          <w:szCs w:val="28"/>
+        </w:rPr>
+        <w:t xml:space="preserve">    ID_NF, </w:t>
+      </w:r>
+    </w:p>
+    <w:p>
+      <w:pPr>
+        <w:rPr>
+          <w:sz w:val="24"/>
+          <w:szCs w:val="28"/>
+        </w:rPr>
+      </w:pPr>
+      <w:r>
+        <w:rPr>
+          <w:sz w:val="24"/>
+          <w:szCs w:val="28"/>
+        </w:rPr>
+        <w:t xml:space="preserve">    </w:t>
+      </w:r>
+      <w:proofErr w:type="gramStart"/>
+      <w:r>
+        <w:rPr>
+          <w:sz w:val="24"/>
+          <w:szCs w:val="28"/>
+        </w:rPr>
+        <w:t>SUM(</w:t>
+      </w:r>
+      <w:proofErr w:type="gramEnd"/>
+      <w:r>
+        <w:rPr>
+          <w:sz w:val="24"/>
+          <w:szCs w:val="28"/>
+        </w:rPr>
+        <w:t>QUANTIDADE * VALOR_UNIT) AS VALOR_TOTAL</w:t>
+      </w:r>
+    </w:p>
+    <w:p>
+      <w:pPr>
+        <w:rPr>
+          <w:sz w:val="24"/>
+          <w:szCs w:val="28"/>
+        </w:rPr>
+      </w:pPr>
+      <w:r>
+        <w:rPr>
+          <w:sz w:val="24"/>
+          <w:szCs w:val="28"/>
+        </w:rPr>
+        <w:t xml:space="preserve">FROM </w:t>
+      </w:r>
+    </w:p>
+    <w:p>
+      <w:pPr>
+        <w:rPr>
+          <w:sz w:val="24"/>
+          <w:szCs w:val="28"/>
+        </w:rPr>
+      </w:pPr>
+      <w:r>
+        <w:rPr>
+          <w:sz w:val="24"/>
+          <w:szCs w:val="28"/>
+        </w:rPr>
+        <w:t xml:space="preserve">    </w:t>
+      </w:r>
+      <w:proofErr w:type="spellStart"/>
+      <w:proofErr w:type="gramStart"/>
+      <w:r>
+        <w:rPr>
+          <w:sz w:val="24"/>
+          <w:szCs w:val="28"/>
+        </w:rPr>
+        <w:t>lojinha.produtos</w:t>
+      </w:r>
+      <w:proofErr w:type="spellEnd"/>
+      <w:proofErr w:type="gramEnd"/>
+    </w:p>
+    <w:p>
+      <w:pPr>
+        <w:rPr>
+          <w:sz w:val="24"/>
+          <w:szCs w:val="28"/>
+        </w:rPr>
+      </w:pPr>
+      <w:r>
+        <w:rPr>
+          <w:sz w:val="24"/>
+          <w:szCs w:val="28"/>
+        </w:rPr>
+        <w:t xml:space="preserve">GROUP BY </w:t>
+      </w:r>
+    </w:p>
+    <w:p>
+      <w:pPr>
+        <w:rPr>
+          <w:sz w:val="24"/>
+          <w:szCs w:val="28"/>
+        </w:rPr>
+      </w:pPr>
+      <w:r>
+        <w:rPr>
+          <w:sz w:val="24"/>
+          <w:szCs w:val="28"/>
+        </w:rPr>
+        <w:t xml:space="preserve">    ID_NF</w:t>
+      </w:r>
+    </w:p>
+    <w:p>
+      <w:pPr>
+        <w:rPr>
+          <w:sz w:val="24"/>
+          <w:szCs w:val="28"/>
+        </w:rPr>
+      </w:pPr>
+      <w:r>
+        <w:rPr>
+          <w:sz w:val="24"/>
+          <w:szCs w:val="28"/>
+        </w:rPr>
+        <w:t xml:space="preserve">ORDER BY </w:t>
+      </w:r>
+    </w:p>
+    <w:p>
+      <w:pPr>
+        <w:rPr>
+          <w:sz w:val="24"/>
+          <w:szCs w:val="28"/>
+        </w:rPr>
+      </w:pPr>
+      <w:r>
+        <w:rPr>
+          <w:sz w:val="24"/>
+          <w:szCs w:val="28"/>
+        </w:rPr>
+        <w:t xml:space="preserve">    VALOR_TOTAL DESC;</w:t>
+      </w:r>
+    </w:p>
+    <w:p>
+      <w:pPr>
         <w:rPr>
           <w:b/>
           <w:sz w:val="28"/>
           <w:szCs w:val="28"/>
         </w:rPr>
-        <w:t>Questão 1-E</w:t>
-      </w:r>
+      </w:pPr>
     </w:p>
     <w:p>
       <w:pPr>
@@ -1301,32 +1834,379 @@
           <w:szCs w:val="28"/>
         </w:rPr>
       </w:pPr>
-    </w:p>
-    <w:p>
-      <w:pPr>
+      <w:r>
         <w:rPr>
           <w:b/>
           <w:sz w:val="28"/>
           <w:szCs w:val="28"/>
         </w:rPr>
-      </w:pPr>
-      <w:r>
+        <w:t>Questão 1-F</w:t>
+      </w:r>
+    </w:p>
+    <w:p>
+      <w:pPr>
+        <w:rPr>
+          <w:sz w:val="24"/>
+          <w:szCs w:val="28"/>
+        </w:rPr>
+      </w:pPr>
+      <w:r>
+        <w:rPr>
+          <w:sz w:val="24"/>
+          <w:szCs w:val="28"/>
+        </w:rPr>
+        <w:t xml:space="preserve">SELECT </w:t>
+      </w:r>
+    </w:p>
+    <w:p>
+      <w:pPr>
+        <w:rPr>
+          <w:sz w:val="24"/>
+          <w:szCs w:val="28"/>
+        </w:rPr>
+      </w:pPr>
+      <w:r>
+        <w:rPr>
+          <w:sz w:val="24"/>
+          <w:szCs w:val="28"/>
+        </w:rPr>
+        <w:t xml:space="preserve">    ID_NF, </w:t>
+      </w:r>
+    </w:p>
+    <w:p>
+      <w:pPr>
+        <w:rPr>
+          <w:sz w:val="24"/>
+          <w:szCs w:val="28"/>
+        </w:rPr>
+      </w:pPr>
+      <w:r>
+        <w:rPr>
+          <w:sz w:val="24"/>
+          <w:szCs w:val="28"/>
+        </w:rPr>
+        <w:t xml:space="preserve">    </w:t>
+      </w:r>
+      <w:proofErr w:type="gramStart"/>
+      <w:r>
+        <w:rPr>
+          <w:sz w:val="24"/>
+          <w:szCs w:val="28"/>
+        </w:rPr>
+        <w:t>SUM(</w:t>
+      </w:r>
+      <w:proofErr w:type="gramEnd"/>
+      <w:r>
+        <w:rPr>
+          <w:sz w:val="24"/>
+          <w:szCs w:val="28"/>
+        </w:rPr>
+        <w:t>VALOR_UNIT - (VALOR_UNIT * (DESCONTO / 100))) AS VALOR_VENDIDO</w:t>
+      </w:r>
+    </w:p>
+    <w:p>
+      <w:pPr>
+        <w:rPr>
+          <w:sz w:val="24"/>
+          <w:szCs w:val="28"/>
+        </w:rPr>
+      </w:pPr>
+      <w:r>
+        <w:rPr>
+          <w:sz w:val="24"/>
+          <w:szCs w:val="28"/>
+        </w:rPr>
+        <w:t xml:space="preserve">FROM </w:t>
+      </w:r>
+    </w:p>
+    <w:p>
+      <w:pPr>
+        <w:rPr>
+          <w:sz w:val="24"/>
+          <w:szCs w:val="28"/>
+        </w:rPr>
+      </w:pPr>
+      <w:r>
+        <w:rPr>
+          <w:sz w:val="24"/>
+          <w:szCs w:val="28"/>
+        </w:rPr>
+        <w:t xml:space="preserve">    </w:t>
+      </w:r>
+      <w:proofErr w:type="spellStart"/>
+      <w:proofErr w:type="gramStart"/>
+      <w:r>
+        <w:rPr>
+          <w:sz w:val="24"/>
+          <w:szCs w:val="28"/>
+        </w:rPr>
+        <w:t>lojinha.produtos</w:t>
+      </w:r>
+      <w:proofErr w:type="spellEnd"/>
+      <w:proofErr w:type="gramEnd"/>
+    </w:p>
+    <w:p>
+      <w:pPr>
+        <w:rPr>
+          <w:sz w:val="24"/>
+          <w:szCs w:val="28"/>
+        </w:rPr>
+      </w:pPr>
+      <w:r>
+        <w:rPr>
+          <w:sz w:val="24"/>
+          <w:szCs w:val="28"/>
+        </w:rPr>
+        <w:t xml:space="preserve">GROUP BY </w:t>
+      </w:r>
+    </w:p>
+    <w:p>
+      <w:pPr>
+        <w:rPr>
+          <w:sz w:val="24"/>
+          <w:szCs w:val="28"/>
+        </w:rPr>
+      </w:pPr>
+      <w:r>
+        <w:rPr>
+          <w:sz w:val="24"/>
+          <w:szCs w:val="28"/>
+        </w:rPr>
+        <w:t xml:space="preserve">    ID_NF</w:t>
+      </w:r>
+    </w:p>
+    <w:p>
+      <w:pPr>
+        <w:rPr>
+          <w:sz w:val="24"/>
+          <w:szCs w:val="28"/>
+        </w:rPr>
+      </w:pPr>
+      <w:r>
+        <w:rPr>
+          <w:sz w:val="24"/>
+          <w:szCs w:val="28"/>
+        </w:rPr>
+        <w:t xml:space="preserve">ORDER BY </w:t>
+      </w:r>
+    </w:p>
+    <w:p>
+      <w:pPr>
+        <w:rPr>
+          <w:sz w:val="24"/>
+          <w:szCs w:val="28"/>
+        </w:rPr>
+      </w:pPr>
+      <w:r>
+        <w:rPr>
+          <w:sz w:val="24"/>
+          <w:szCs w:val="28"/>
+        </w:rPr>
+        <w:t xml:space="preserve">    VALOR_VENDIDO DESC;</w:t>
+      </w:r>
+    </w:p>
+    <w:p>
+      <w:pPr>
+        <w:rPr>
+          <w:sz w:val="24"/>
+          <w:szCs w:val="28"/>
+        </w:rPr>
+      </w:pPr>
+    </w:p>
+    <w:p>
+      <w:pPr>
         <w:rPr>
           <w:b/>
           <w:sz w:val="28"/>
           <w:szCs w:val="28"/>
         </w:rPr>
-        <w:t>Questão 1-F</w:t>
-      </w:r>
-    </w:p>
-    <w:p>
-      <w:pPr>
+      </w:pPr>
+      <w:r>
         <w:rPr>
           <w:b/>
           <w:sz w:val="28"/>
           <w:szCs w:val="28"/>
         </w:rPr>
-      </w:pPr>
+        <w:lastRenderedPageBreak/>
+        <w:t>Questão 1-G</w:t>
+      </w:r>
+    </w:p>
+    <w:p>
+      <w:pPr>
+        <w:rPr>
+          <w:sz w:val="24"/>
+          <w:szCs w:val="28"/>
+        </w:rPr>
+      </w:pPr>
+      <w:r>
+        <w:rPr>
+          <w:sz w:val="24"/>
+          <w:szCs w:val="28"/>
+        </w:rPr>
+        <w:t xml:space="preserve">SELECT </w:t>
+      </w:r>
+    </w:p>
+    <w:p>
+      <w:pPr>
+        <w:rPr>
+          <w:sz w:val="24"/>
+          <w:szCs w:val="28"/>
+        </w:rPr>
+      </w:pPr>
+      <w:r>
+        <w:rPr>
+          <w:sz w:val="24"/>
+          <w:szCs w:val="28"/>
+        </w:rPr>
+        <w:t xml:space="preserve">    COD_PROD, </w:t>
+      </w:r>
+    </w:p>
+    <w:p>
+      <w:pPr>
+        <w:rPr>
+          <w:sz w:val="24"/>
+          <w:szCs w:val="28"/>
+        </w:rPr>
+      </w:pPr>
+      <w:r>
+        <w:rPr>
+          <w:sz w:val="24"/>
+          <w:szCs w:val="28"/>
+        </w:rPr>
+        <w:t xml:space="preserve">    </w:t>
+      </w:r>
+      <w:proofErr w:type="gramStart"/>
+      <w:r>
+        <w:rPr>
+          <w:sz w:val="24"/>
+          <w:szCs w:val="28"/>
+        </w:rPr>
+        <w:t>SUM(</w:t>
+      </w:r>
+      <w:proofErr w:type="gramEnd"/>
+      <w:r>
+        <w:rPr>
+          <w:sz w:val="24"/>
+          <w:szCs w:val="28"/>
+        </w:rPr>
+        <w:t>QUANTIDADE) AS QUANTIDADE</w:t>
+      </w:r>
+    </w:p>
+    <w:p>
+      <w:pPr>
+        <w:rPr>
+          <w:sz w:val="24"/>
+          <w:szCs w:val="28"/>
+        </w:rPr>
+      </w:pPr>
+      <w:r>
+        <w:rPr>
+          <w:sz w:val="24"/>
+          <w:szCs w:val="28"/>
+        </w:rPr>
+        <w:t xml:space="preserve">FROM </w:t>
+      </w:r>
+    </w:p>
+    <w:p>
+      <w:pPr>
+        <w:rPr>
+          <w:sz w:val="24"/>
+          <w:szCs w:val="28"/>
+        </w:rPr>
+      </w:pPr>
+      <w:r>
+        <w:rPr>
+          <w:sz w:val="24"/>
+          <w:szCs w:val="28"/>
+        </w:rPr>
+        <w:t xml:space="preserve">    </w:t>
+      </w:r>
+      <w:proofErr w:type="spellStart"/>
+      <w:proofErr w:type="gramStart"/>
+      <w:r>
+        <w:rPr>
+          <w:sz w:val="24"/>
+          <w:szCs w:val="28"/>
+        </w:rPr>
+        <w:t>lojinha.produtos</w:t>
+      </w:r>
+      <w:proofErr w:type="spellEnd"/>
+      <w:proofErr w:type="gramEnd"/>
+    </w:p>
+    <w:p>
+      <w:pPr>
+        <w:rPr>
+          <w:sz w:val="24"/>
+          <w:szCs w:val="28"/>
+        </w:rPr>
+      </w:pPr>
+      <w:r>
+        <w:rPr>
+          <w:sz w:val="24"/>
+          <w:szCs w:val="28"/>
+        </w:rPr>
+        <w:t xml:space="preserve">GROUP BY </w:t>
+      </w:r>
+    </w:p>
+    <w:p>
+      <w:pPr>
+        <w:rPr>
+          <w:sz w:val="24"/>
+          <w:szCs w:val="28"/>
+        </w:rPr>
+      </w:pPr>
+      <w:r>
+        <w:rPr>
+          <w:sz w:val="24"/>
+          <w:szCs w:val="28"/>
+        </w:rPr>
+        <w:t xml:space="preserve">    COD_PROD</w:t>
+      </w:r>
+    </w:p>
+    <w:p>
+      <w:pPr>
+        <w:rPr>
+          <w:sz w:val="24"/>
+          <w:szCs w:val="28"/>
+        </w:rPr>
+      </w:pPr>
+      <w:r>
+        <w:rPr>
+          <w:sz w:val="24"/>
+          <w:szCs w:val="28"/>
+        </w:rPr>
+        <w:t xml:space="preserve">ORDER BY </w:t>
+      </w:r>
+    </w:p>
+    <w:p>
+      <w:pPr>
+        <w:rPr>
+          <w:sz w:val="24"/>
+          <w:szCs w:val="28"/>
+        </w:rPr>
+      </w:pPr>
+      <w:r>
+        <w:rPr>
+          <w:sz w:val="24"/>
+          <w:szCs w:val="28"/>
+        </w:rPr>
+        <w:t xml:space="preserve">    QUANTIDADE DESC</w:t>
+      </w:r>
+    </w:p>
+    <w:p>
+      <w:pPr>
+        <w:rPr>
+          <w:sz w:val="24"/>
+          <w:szCs w:val="28"/>
+        </w:rPr>
+      </w:pPr>
+      <w:r>
+        <w:rPr>
+          <w:sz w:val="24"/>
+          <w:szCs w:val="28"/>
+        </w:rPr>
+        <w:t>LIMIT 1;</w:t>
+      </w:r>
     </w:p>
     <w:p>
       <w:pPr>
@@ -1336,22 +2216,223 @@
           <w:szCs w:val="28"/>
         </w:rPr>
       </w:pPr>
-      <w:r>
+    </w:p>
+    <w:p>
+      <w:pPr>
         <w:rPr>
           <w:b/>
           <w:sz w:val="28"/>
           <w:szCs w:val="28"/>
         </w:rPr>
-        <w:t>Questão 1-G</w:t>
-      </w:r>
-    </w:p>
-    <w:p>
-      <w:pPr>
+      </w:pPr>
+      <w:r>
         <w:rPr>
           <w:b/>
           <w:sz w:val="28"/>
           <w:szCs w:val="28"/>
         </w:rPr>
+        <w:t>Questão 1-H</w:t>
+      </w:r>
+    </w:p>
+    <w:p>
+      <w:pPr>
+        <w:rPr>
+          <w:sz w:val="24"/>
+          <w:szCs w:val="28"/>
+        </w:rPr>
+      </w:pPr>
+      <w:r>
+        <w:rPr>
+          <w:sz w:val="24"/>
+          <w:szCs w:val="28"/>
+        </w:rPr>
+        <w:t xml:space="preserve">SELECT </w:t>
+      </w:r>
+    </w:p>
+    <w:p>
+      <w:pPr>
+        <w:rPr>
+          <w:sz w:val="24"/>
+          <w:szCs w:val="28"/>
+        </w:rPr>
+      </w:pPr>
+      <w:r>
+        <w:rPr>
+          <w:sz w:val="24"/>
+          <w:szCs w:val="28"/>
+        </w:rPr>
+        <w:t xml:space="preserve">    ID_NF, </w:t>
+      </w:r>
+    </w:p>
+    <w:p>
+      <w:pPr>
+        <w:rPr>
+          <w:sz w:val="24"/>
+          <w:szCs w:val="28"/>
+        </w:rPr>
+      </w:pPr>
+      <w:r>
+        <w:rPr>
+          <w:sz w:val="24"/>
+          <w:szCs w:val="28"/>
+        </w:rPr>
+        <w:t xml:space="preserve">    COD_PROD, </w:t>
+      </w:r>
+    </w:p>
+    <w:p>
+      <w:pPr>
+        <w:rPr>
+          <w:sz w:val="24"/>
+          <w:szCs w:val="28"/>
+        </w:rPr>
+      </w:pPr>
+      <w:r>
+        <w:rPr>
+          <w:sz w:val="24"/>
+          <w:szCs w:val="28"/>
+        </w:rPr>
+        <w:t xml:space="preserve">    </w:t>
+      </w:r>
+      <w:proofErr w:type="gramStart"/>
+      <w:r>
+        <w:rPr>
+          <w:sz w:val="24"/>
+          <w:szCs w:val="28"/>
+        </w:rPr>
+        <w:t>SUM(</w:t>
+      </w:r>
+      <w:proofErr w:type="gramEnd"/>
+      <w:r>
+        <w:rPr>
+          <w:sz w:val="24"/>
+          <w:szCs w:val="28"/>
+        </w:rPr>
+        <w:t>QUANTIDADE) AS QUANTIDADE</w:t>
+      </w:r>
+    </w:p>
+    <w:p>
+      <w:pPr>
+        <w:rPr>
+          <w:sz w:val="24"/>
+          <w:szCs w:val="28"/>
+        </w:rPr>
+      </w:pPr>
+      <w:r>
+        <w:rPr>
+          <w:sz w:val="24"/>
+          <w:szCs w:val="28"/>
+        </w:rPr>
+        <w:t xml:space="preserve">FROM </w:t>
+      </w:r>
+    </w:p>
+    <w:p>
+      <w:pPr>
+        <w:rPr>
+          <w:sz w:val="24"/>
+          <w:szCs w:val="28"/>
+        </w:rPr>
+      </w:pPr>
+      <w:r>
+        <w:rPr>
+          <w:sz w:val="24"/>
+          <w:szCs w:val="28"/>
+        </w:rPr>
+        <w:t xml:space="preserve">    </w:t>
+      </w:r>
+      <w:proofErr w:type="spellStart"/>
+      <w:proofErr w:type="gramStart"/>
+      <w:r>
+        <w:rPr>
+          <w:sz w:val="24"/>
+          <w:szCs w:val="28"/>
+        </w:rPr>
+        <w:t>lojinha.produtos</w:t>
+      </w:r>
+      <w:proofErr w:type="spellEnd"/>
+      <w:proofErr w:type="gramEnd"/>
+    </w:p>
+    <w:p>
+      <w:pPr>
+        <w:rPr>
+          <w:sz w:val="24"/>
+          <w:szCs w:val="28"/>
+        </w:rPr>
+      </w:pPr>
+      <w:r>
+        <w:rPr>
+          <w:sz w:val="24"/>
+          <w:szCs w:val="28"/>
+        </w:rPr>
+        <w:t xml:space="preserve">GROUP BY </w:t>
+      </w:r>
+    </w:p>
+    <w:p>
+      <w:pPr>
+        <w:rPr>
+          <w:sz w:val="24"/>
+          <w:szCs w:val="28"/>
+        </w:rPr>
+      </w:pPr>
+      <w:r>
+        <w:rPr>
+          <w:sz w:val="24"/>
+          <w:szCs w:val="28"/>
+        </w:rPr>
+        <w:t xml:space="preserve">    ID_NF, COD_PROD</w:t>
+      </w:r>
+    </w:p>
+    <w:p>
+      <w:pPr>
+        <w:rPr>
+          <w:sz w:val="24"/>
+          <w:szCs w:val="28"/>
+        </w:rPr>
+      </w:pPr>
+      <w:r>
+        <w:rPr>
+          <w:sz w:val="24"/>
+          <w:szCs w:val="28"/>
+        </w:rPr>
+        <w:t xml:space="preserve">HAVING </w:t>
+      </w:r>
+    </w:p>
+    <w:p>
+      <w:pPr>
+        <w:rPr>
+          <w:sz w:val="24"/>
+          <w:szCs w:val="28"/>
+        </w:rPr>
+      </w:pPr>
+      <w:r>
+        <w:rPr>
+          <w:sz w:val="24"/>
+          <w:szCs w:val="28"/>
+        </w:rPr>
+        <w:t xml:space="preserve">    </w:t>
+      </w:r>
+      <w:proofErr w:type="gramStart"/>
+      <w:r>
+        <w:rPr>
+          <w:sz w:val="24"/>
+          <w:szCs w:val="28"/>
+        </w:rPr>
+        <w:t>SUM(</w:t>
+      </w:r>
+      <w:proofErr w:type="gramEnd"/>
+      <w:r>
+        <w:rPr>
+          <w:sz w:val="24"/>
+          <w:szCs w:val="28"/>
+        </w:rPr>
+        <w:t>QUANTIDADE) &gt; 10;</w:t>
+      </w:r>
+    </w:p>
+    <w:p>
+      <w:pPr>
+        <w:rPr>
+          <w:sz w:val="24"/>
+          <w:szCs w:val="28"/>
+        </w:rPr>
       </w:pPr>
     </w:p>
     <w:p>
@@ -1368,8 +2449,209 @@
           <w:sz w:val="28"/>
           <w:szCs w:val="28"/>
         </w:rPr>
-        <w:t>Questão 1-H</w:t>
-      </w:r>
+        <w:t>Questão 1-I</w:t>
+      </w:r>
+    </w:p>
+    <w:p>
+      <w:pPr>
+        <w:rPr>
+          <w:sz w:val="24"/>
+          <w:szCs w:val="28"/>
+        </w:rPr>
+      </w:pPr>
+      <w:r>
+        <w:rPr>
+          <w:sz w:val="24"/>
+          <w:szCs w:val="28"/>
+        </w:rPr>
+        <w:t xml:space="preserve">SELECT </w:t>
+      </w:r>
+    </w:p>
+    <w:p>
+      <w:pPr>
+        <w:rPr>
+          <w:sz w:val="24"/>
+          <w:szCs w:val="28"/>
+        </w:rPr>
+      </w:pPr>
+      <w:r>
+        <w:rPr>
+          <w:sz w:val="24"/>
+          <w:szCs w:val="28"/>
+        </w:rPr>
+        <w:t xml:space="preserve">    ID_NF, </w:t>
+      </w:r>
+    </w:p>
+    <w:p>
+      <w:pPr>
+        <w:rPr>
+          <w:sz w:val="24"/>
+          <w:szCs w:val="28"/>
+        </w:rPr>
+      </w:pPr>
+      <w:r>
+        <w:rPr>
+          <w:sz w:val="24"/>
+          <w:szCs w:val="28"/>
+        </w:rPr>
+        <w:t xml:space="preserve">    </w:t>
+      </w:r>
+      <w:proofErr w:type="gramStart"/>
+      <w:r>
+        <w:rPr>
+          <w:sz w:val="24"/>
+          <w:szCs w:val="28"/>
+        </w:rPr>
+        <w:t>SUM(</w:t>
+      </w:r>
+      <w:proofErr w:type="gramEnd"/>
+      <w:r>
+        <w:rPr>
+          <w:sz w:val="24"/>
+          <w:szCs w:val="28"/>
+        </w:rPr>
+        <w:t>QUANTIDADE * VALOR_UNIT) AS VALOR_TOT</w:t>
+      </w:r>
+    </w:p>
+    <w:p>
+      <w:pPr>
+        <w:rPr>
+          <w:sz w:val="24"/>
+          <w:szCs w:val="28"/>
+        </w:rPr>
+      </w:pPr>
+      <w:r>
+        <w:rPr>
+          <w:sz w:val="24"/>
+          <w:szCs w:val="28"/>
+        </w:rPr>
+        <w:t xml:space="preserve">FROM </w:t>
+      </w:r>
+    </w:p>
+    <w:p>
+      <w:pPr>
+        <w:rPr>
+          <w:sz w:val="24"/>
+          <w:szCs w:val="28"/>
+        </w:rPr>
+      </w:pPr>
+      <w:r>
+        <w:rPr>
+          <w:sz w:val="24"/>
+          <w:szCs w:val="28"/>
+        </w:rPr>
+        <w:lastRenderedPageBreak/>
+        <w:t xml:space="preserve">    </w:t>
+      </w:r>
+      <w:proofErr w:type="spellStart"/>
+      <w:proofErr w:type="gramStart"/>
+      <w:r>
+        <w:rPr>
+          <w:sz w:val="24"/>
+          <w:szCs w:val="28"/>
+        </w:rPr>
+        <w:t>lojinha.produtos</w:t>
+      </w:r>
+      <w:proofErr w:type="spellEnd"/>
+      <w:proofErr w:type="gramEnd"/>
+    </w:p>
+    <w:p>
+      <w:pPr>
+        <w:rPr>
+          <w:sz w:val="24"/>
+          <w:szCs w:val="28"/>
+        </w:rPr>
+      </w:pPr>
+      <w:r>
+        <w:rPr>
+          <w:sz w:val="24"/>
+          <w:szCs w:val="28"/>
+        </w:rPr>
+        <w:t xml:space="preserve">GROUP BY </w:t>
+      </w:r>
+    </w:p>
+    <w:p>
+      <w:pPr>
+        <w:rPr>
+          <w:sz w:val="24"/>
+          <w:szCs w:val="28"/>
+        </w:rPr>
+      </w:pPr>
+      <w:r>
+        <w:rPr>
+          <w:sz w:val="24"/>
+          <w:szCs w:val="28"/>
+        </w:rPr>
+        <w:t xml:space="preserve">    ID_NF</w:t>
+      </w:r>
+    </w:p>
+    <w:p>
+      <w:pPr>
+        <w:rPr>
+          <w:sz w:val="24"/>
+          <w:szCs w:val="28"/>
+        </w:rPr>
+      </w:pPr>
+      <w:r>
+        <w:rPr>
+          <w:sz w:val="24"/>
+          <w:szCs w:val="28"/>
+        </w:rPr>
+        <w:t xml:space="preserve">HAVING </w:t>
+      </w:r>
+    </w:p>
+    <w:p>
+      <w:pPr>
+        <w:rPr>
+          <w:sz w:val="24"/>
+          <w:szCs w:val="28"/>
+        </w:rPr>
+      </w:pPr>
+      <w:r>
+        <w:rPr>
+          <w:sz w:val="24"/>
+          <w:szCs w:val="28"/>
+        </w:rPr>
+        <w:t xml:space="preserve">    VALOR_TOT &gt; 500</w:t>
+      </w:r>
+    </w:p>
+    <w:p>
+      <w:pPr>
+        <w:rPr>
+          <w:sz w:val="24"/>
+          <w:szCs w:val="28"/>
+        </w:rPr>
+      </w:pPr>
+      <w:r>
+        <w:rPr>
+          <w:sz w:val="24"/>
+          <w:szCs w:val="28"/>
+        </w:rPr>
+        <w:t xml:space="preserve">ORDER BY </w:t>
+      </w:r>
+    </w:p>
+    <w:p>
+      <w:pPr>
+        <w:rPr>
+          <w:sz w:val="24"/>
+          <w:szCs w:val="28"/>
+        </w:rPr>
+      </w:pPr>
+      <w:r>
+        <w:rPr>
+          <w:sz w:val="24"/>
+          <w:szCs w:val="28"/>
+        </w:rPr>
+        <w:t xml:space="preserve">    VALOR_TOT DESC;</w:t>
+      </w:r>
+    </w:p>
+    <w:p>
+      <w:pPr>
+        <w:rPr>
+          <w:sz w:val="24"/>
+          <w:szCs w:val="28"/>
+        </w:rPr>
+      </w:pPr>
     </w:p>
     <w:p>
       <w:pPr>
@@ -1379,23 +2661,157 @@
           <w:szCs w:val="28"/>
         </w:rPr>
       </w:pPr>
-    </w:p>
-    <w:p>
-      <w:pPr>
+      <w:r>
         <w:rPr>
           <w:b/>
           <w:sz w:val="28"/>
           <w:szCs w:val="28"/>
         </w:rPr>
-      </w:pPr>
-      <w:r>
+        <w:t>Questão 1-J</w:t>
+      </w:r>
+    </w:p>
+    <w:p>
+      <w:pPr>
+        <w:rPr>
+          <w:sz w:val="24"/>
+          <w:szCs w:val="28"/>
+        </w:rPr>
+      </w:pPr>
+      <w:r>
+        <w:rPr>
+          <w:sz w:val="24"/>
+          <w:szCs w:val="28"/>
+        </w:rPr>
+        <w:t xml:space="preserve">SELECT </w:t>
+      </w:r>
+    </w:p>
+    <w:p>
+      <w:pPr>
+        <w:rPr>
+          <w:sz w:val="24"/>
+          <w:szCs w:val="28"/>
+        </w:rPr>
+      </w:pPr>
+      <w:r>
+        <w:rPr>
+          <w:sz w:val="24"/>
+          <w:szCs w:val="28"/>
+        </w:rPr>
+        <w:t xml:space="preserve">    COD_PROD, </w:t>
+      </w:r>
+    </w:p>
+    <w:p>
+      <w:pPr>
+        <w:rPr>
+          <w:sz w:val="24"/>
+          <w:szCs w:val="28"/>
+        </w:rPr>
+      </w:pPr>
+      <w:r>
+        <w:rPr>
+          <w:sz w:val="24"/>
+          <w:szCs w:val="28"/>
+        </w:rPr>
+        <w:t xml:space="preserve">    </w:t>
+      </w:r>
+      <w:proofErr w:type="gramStart"/>
+      <w:r>
+        <w:rPr>
+          <w:sz w:val="24"/>
+          <w:szCs w:val="28"/>
+        </w:rPr>
+        <w:t>AVG(</w:t>
+      </w:r>
+      <w:proofErr w:type="gramEnd"/>
+      <w:r>
+        <w:rPr>
+          <w:sz w:val="24"/>
+          <w:szCs w:val="28"/>
+        </w:rPr>
+        <w:t>DESCONTO) AS MEDIA</w:t>
+      </w:r>
+    </w:p>
+    <w:p>
+      <w:pPr>
+        <w:rPr>
+          <w:sz w:val="24"/>
+          <w:szCs w:val="28"/>
+        </w:rPr>
+      </w:pPr>
+      <w:r>
+        <w:rPr>
+          <w:sz w:val="24"/>
+          <w:szCs w:val="28"/>
+        </w:rPr>
+        <w:t xml:space="preserve">FROM </w:t>
+      </w:r>
+    </w:p>
+    <w:p>
+      <w:pPr>
+        <w:rPr>
+          <w:sz w:val="24"/>
+          <w:szCs w:val="28"/>
+        </w:rPr>
+      </w:pPr>
+      <w:r>
+        <w:rPr>
+          <w:sz w:val="24"/>
+          <w:szCs w:val="28"/>
+        </w:rPr>
+        <w:t xml:space="preserve">    </w:t>
+      </w:r>
+      <w:proofErr w:type="spellStart"/>
+      <w:proofErr w:type="gramStart"/>
+      <w:r>
+        <w:rPr>
+          <w:sz w:val="24"/>
+          <w:szCs w:val="28"/>
+        </w:rPr>
+        <w:t>lojinha.produtos</w:t>
+      </w:r>
+      <w:proofErr w:type="spellEnd"/>
+      <w:proofErr w:type="gramEnd"/>
+    </w:p>
+    <w:p>
+      <w:pPr>
+        <w:rPr>
+          <w:sz w:val="24"/>
+          <w:szCs w:val="28"/>
+        </w:rPr>
+      </w:pPr>
+      <w:r>
+        <w:rPr>
+          <w:sz w:val="24"/>
+          <w:szCs w:val="28"/>
+        </w:rPr>
+        <w:t xml:space="preserve">GROUP BY </w:t>
+      </w:r>
+      <w:bookmarkStart w:id="0" w:name="_GoBack"/>
+      <w:bookmarkEnd w:id="0"/>
+    </w:p>
+    <w:p>
+      <w:pPr>
+        <w:rPr>
+          <w:sz w:val="24"/>
+          <w:szCs w:val="28"/>
+        </w:rPr>
+      </w:pPr>
+      <w:r>
+        <w:rPr>
+          <w:sz w:val="24"/>
+          <w:szCs w:val="28"/>
+        </w:rPr>
+        <w:t xml:space="preserve">    COD_PROD;</w:t>
+      </w:r>
+    </w:p>
+    <w:p>
+      <w:pPr>
         <w:rPr>
           <w:b/>
           <w:sz w:val="28"/>
           <w:szCs w:val="28"/>
         </w:rPr>
-        <w:t>Questão 1-I</w:t>
-      </w:r>
+      </w:pPr>
     </w:p>
     <w:p>
       <w:pPr>
@@ -1405,77 +2821,411 @@
           <w:szCs w:val="28"/>
         </w:rPr>
       </w:pPr>
-    </w:p>
-    <w:p>
-      <w:pPr>
+      <w:r>
         <w:rPr>
           <w:b/>
           <w:sz w:val="28"/>
           <w:szCs w:val="28"/>
         </w:rPr>
-      </w:pPr>
-      <w:r>
+        <w:t>Questão 1-K</w:t>
+      </w:r>
+    </w:p>
+    <w:p>
+      <w:pPr>
+        <w:rPr>
+          <w:sz w:val="24"/>
+          <w:szCs w:val="28"/>
+        </w:rPr>
+      </w:pPr>
+      <w:r>
+        <w:rPr>
+          <w:sz w:val="24"/>
+          <w:szCs w:val="28"/>
+        </w:rPr>
+        <w:t xml:space="preserve">SELECT </w:t>
+      </w:r>
+    </w:p>
+    <w:p>
+      <w:pPr>
+        <w:rPr>
+          <w:sz w:val="24"/>
+          <w:szCs w:val="28"/>
+        </w:rPr>
+      </w:pPr>
+      <w:r>
+        <w:rPr>
+          <w:sz w:val="24"/>
+          <w:szCs w:val="28"/>
+        </w:rPr>
+        <w:t xml:space="preserve">    COD_PROD, </w:t>
+      </w:r>
+    </w:p>
+    <w:p>
+      <w:pPr>
+        <w:rPr>
+          <w:sz w:val="24"/>
+          <w:szCs w:val="28"/>
+        </w:rPr>
+      </w:pPr>
+      <w:r>
+        <w:rPr>
+          <w:sz w:val="24"/>
+          <w:szCs w:val="28"/>
+        </w:rPr>
+        <w:t xml:space="preserve">    </w:t>
+      </w:r>
+      <w:proofErr w:type="gramStart"/>
+      <w:r>
+        <w:rPr>
+          <w:sz w:val="24"/>
+          <w:szCs w:val="28"/>
+        </w:rPr>
+        <w:t>MIN(</w:t>
+      </w:r>
+      <w:proofErr w:type="gramEnd"/>
+      <w:r>
+        <w:rPr>
+          <w:sz w:val="24"/>
+          <w:szCs w:val="28"/>
+        </w:rPr>
+        <w:t>DESCONTO) AS MENOR,</w:t>
+      </w:r>
+    </w:p>
+    <w:p>
+      <w:pPr>
+        <w:rPr>
+          <w:sz w:val="24"/>
+          <w:szCs w:val="28"/>
+        </w:rPr>
+      </w:pPr>
+      <w:r>
+        <w:rPr>
+          <w:sz w:val="24"/>
+          <w:szCs w:val="28"/>
+        </w:rPr>
+        <w:t xml:space="preserve">    </w:t>
+      </w:r>
+      <w:proofErr w:type="gramStart"/>
+      <w:r>
+        <w:rPr>
+          <w:sz w:val="24"/>
+          <w:szCs w:val="28"/>
+        </w:rPr>
+        <w:t>MAX(</w:t>
+      </w:r>
+      <w:proofErr w:type="gramEnd"/>
+      <w:r>
+        <w:rPr>
+          <w:sz w:val="24"/>
+          <w:szCs w:val="28"/>
+        </w:rPr>
+        <w:t>DESCONTO) AS MAIOR,</w:t>
+      </w:r>
+    </w:p>
+    <w:p>
+      <w:pPr>
+        <w:rPr>
+          <w:sz w:val="24"/>
+          <w:szCs w:val="28"/>
+        </w:rPr>
+      </w:pPr>
+      <w:r>
+        <w:rPr>
+          <w:sz w:val="24"/>
+          <w:szCs w:val="28"/>
+        </w:rPr>
+        <w:t xml:space="preserve">    </w:t>
+      </w:r>
+      <w:proofErr w:type="gramStart"/>
+      <w:r>
+        <w:rPr>
+          <w:sz w:val="24"/>
+          <w:szCs w:val="28"/>
+        </w:rPr>
+        <w:t>AVG(</w:t>
+      </w:r>
+      <w:proofErr w:type="gramEnd"/>
+      <w:r>
+        <w:rPr>
+          <w:sz w:val="24"/>
+          <w:szCs w:val="28"/>
+        </w:rPr>
+        <w:t>DESCONTO) AS MEDIA</w:t>
+      </w:r>
+    </w:p>
+    <w:p>
+      <w:pPr>
+        <w:rPr>
+          <w:sz w:val="24"/>
+          <w:szCs w:val="28"/>
+        </w:rPr>
+      </w:pPr>
+      <w:r>
+        <w:rPr>
+          <w:sz w:val="24"/>
+          <w:szCs w:val="28"/>
+        </w:rPr>
+        <w:t xml:space="preserve">FROM </w:t>
+      </w:r>
+    </w:p>
+    <w:p>
+      <w:pPr>
+        <w:rPr>
+          <w:sz w:val="24"/>
+          <w:szCs w:val="28"/>
+        </w:rPr>
+      </w:pPr>
+      <w:r>
+        <w:rPr>
+          <w:sz w:val="24"/>
+          <w:szCs w:val="28"/>
+        </w:rPr>
+        <w:t xml:space="preserve">    </w:t>
+      </w:r>
+      <w:proofErr w:type="spellStart"/>
+      <w:proofErr w:type="gramStart"/>
+      <w:r>
+        <w:rPr>
+          <w:sz w:val="24"/>
+          <w:szCs w:val="28"/>
+        </w:rPr>
+        <w:t>lojinha.produtos</w:t>
+      </w:r>
+      <w:proofErr w:type="spellEnd"/>
+      <w:proofErr w:type="gramEnd"/>
+    </w:p>
+    <w:p>
+      <w:pPr>
+        <w:rPr>
+          <w:sz w:val="24"/>
+          <w:szCs w:val="28"/>
+        </w:rPr>
+      </w:pPr>
+      <w:r>
+        <w:rPr>
+          <w:sz w:val="24"/>
+          <w:szCs w:val="28"/>
+        </w:rPr>
+        <w:t xml:space="preserve">GROUP BY </w:t>
+      </w:r>
+    </w:p>
+    <w:p>
+      <w:pPr>
+        <w:rPr>
+          <w:sz w:val="24"/>
+          <w:szCs w:val="28"/>
+        </w:rPr>
+      </w:pPr>
+      <w:r>
+        <w:rPr>
+          <w:sz w:val="24"/>
+          <w:szCs w:val="28"/>
+        </w:rPr>
+        <w:t xml:space="preserve">    COD_PROD;</w:t>
+      </w:r>
+    </w:p>
+    <w:p>
+      <w:pPr>
+        <w:rPr>
+          <w:sz w:val="24"/>
+          <w:szCs w:val="28"/>
+        </w:rPr>
+      </w:pPr>
+    </w:p>
+    <w:p>
+      <w:pPr>
         <w:rPr>
           <w:b/>
           <w:sz w:val="28"/>
           <w:szCs w:val="28"/>
         </w:rPr>
-        <w:t>Questão 1-J</w:t>
-      </w:r>
-    </w:p>
-    <w:p>
-      <w:pPr>
+      </w:pPr>
+      <w:r>
         <w:rPr>
           <w:b/>
           <w:sz w:val="28"/>
           <w:szCs w:val="28"/>
         </w:rPr>
-      </w:pPr>
-    </w:p>
-    <w:p>
-      <w:pPr>
-        <w:rPr>
-          <w:b/>
-          <w:sz w:val="28"/>
-          <w:szCs w:val="28"/>
-        </w:rPr>
-      </w:pPr>
-      <w:r>
-        <w:rPr>
-          <w:b/>
-          <w:sz w:val="28"/>
+        <w:t>Questão 1-L</w:t>
+      </w:r>
+    </w:p>
+    <w:p>
+      <w:pPr>
+        <w:rPr>
+          <w:sz w:val="24"/>
+          <w:szCs w:val="28"/>
+        </w:rPr>
+      </w:pPr>
+      <w:r>
+        <w:rPr>
+          <w:sz w:val="24"/>
           <w:szCs w:val="28"/>
         </w:rPr>
         <w:lastRenderedPageBreak/>
-        <w:t>Questão 1-K</w:t>
-      </w:r>
-    </w:p>
-    <w:p>
-      <w:pPr>
-        <w:rPr>
-          <w:b/>
-          <w:sz w:val="28"/>
-          <w:szCs w:val="28"/>
-        </w:rPr>
-      </w:pPr>
-      <w:bookmarkStart w:id="0" w:name="_GoBack"/>
-      <w:bookmarkEnd w:id="0"/>
-    </w:p>
-    <w:p>
-      <w:pPr>
-        <w:rPr>
-          <w:b/>
-          <w:sz w:val="28"/>
-          <w:szCs w:val="28"/>
-        </w:rPr>
-      </w:pPr>
-      <w:r>
-        <w:rPr>
-          <w:b/>
-          <w:sz w:val="28"/>
-          <w:szCs w:val="28"/>
-        </w:rPr>
-        <w:t>Questão 1-L</w:t>
+        <w:t xml:space="preserve">SELECT </w:t>
+      </w:r>
+    </w:p>
+    <w:p>
+      <w:pPr>
+        <w:rPr>
+          <w:sz w:val="24"/>
+          <w:szCs w:val="28"/>
+        </w:rPr>
+      </w:pPr>
+      <w:r>
+        <w:rPr>
+          <w:sz w:val="24"/>
+          <w:szCs w:val="28"/>
+        </w:rPr>
+        <w:t xml:space="preserve">    ID_NF, </w:t>
+      </w:r>
+    </w:p>
+    <w:p>
+      <w:pPr>
+        <w:rPr>
+          <w:sz w:val="24"/>
+          <w:szCs w:val="28"/>
+        </w:rPr>
+      </w:pPr>
+      <w:r>
+        <w:rPr>
+          <w:sz w:val="24"/>
+          <w:szCs w:val="28"/>
+        </w:rPr>
+        <w:t xml:space="preserve">    </w:t>
+      </w:r>
+      <w:proofErr w:type="gramStart"/>
+      <w:r>
+        <w:rPr>
+          <w:sz w:val="24"/>
+          <w:szCs w:val="28"/>
+        </w:rPr>
+        <w:t>COUNT(</w:t>
+      </w:r>
+      <w:proofErr w:type="gramEnd"/>
+      <w:r>
+        <w:rPr>
+          <w:sz w:val="24"/>
+          <w:szCs w:val="28"/>
+        </w:rPr>
+        <w:t>*) AS QTD_ITENS</w:t>
+      </w:r>
+    </w:p>
+    <w:p>
+      <w:pPr>
+        <w:rPr>
+          <w:sz w:val="24"/>
+          <w:szCs w:val="28"/>
+        </w:rPr>
+      </w:pPr>
+      <w:r>
+        <w:rPr>
+          <w:sz w:val="24"/>
+          <w:szCs w:val="28"/>
+        </w:rPr>
+        <w:t xml:space="preserve">FROM </w:t>
+      </w:r>
+    </w:p>
+    <w:p>
+      <w:pPr>
+        <w:rPr>
+          <w:sz w:val="24"/>
+          <w:szCs w:val="28"/>
+        </w:rPr>
+      </w:pPr>
+      <w:r>
+        <w:rPr>
+          <w:sz w:val="24"/>
+          <w:szCs w:val="28"/>
+        </w:rPr>
+        <w:t xml:space="preserve">    </w:t>
+      </w:r>
+      <w:proofErr w:type="spellStart"/>
+      <w:proofErr w:type="gramStart"/>
+      <w:r>
+        <w:rPr>
+          <w:sz w:val="24"/>
+          <w:szCs w:val="28"/>
+        </w:rPr>
+        <w:t>lojinha.produtos</w:t>
+      </w:r>
+      <w:proofErr w:type="spellEnd"/>
+      <w:proofErr w:type="gramEnd"/>
+    </w:p>
+    <w:p>
+      <w:pPr>
+        <w:rPr>
+          <w:sz w:val="24"/>
+          <w:szCs w:val="28"/>
+        </w:rPr>
+      </w:pPr>
+      <w:r>
+        <w:rPr>
+          <w:sz w:val="24"/>
+          <w:szCs w:val="28"/>
+        </w:rPr>
+        <w:t xml:space="preserve">GROUP BY </w:t>
+      </w:r>
+    </w:p>
+    <w:p>
+      <w:pPr>
+        <w:rPr>
+          <w:sz w:val="24"/>
+          <w:szCs w:val="28"/>
+        </w:rPr>
+      </w:pPr>
+      <w:r>
+        <w:rPr>
+          <w:sz w:val="24"/>
+          <w:szCs w:val="28"/>
+        </w:rPr>
+        <w:t xml:space="preserve">    ID_NF</w:t>
+      </w:r>
+    </w:p>
+    <w:p>
+      <w:pPr>
+        <w:rPr>
+          <w:sz w:val="24"/>
+          <w:szCs w:val="28"/>
+        </w:rPr>
+      </w:pPr>
+      <w:r>
+        <w:rPr>
+          <w:sz w:val="24"/>
+          <w:szCs w:val="28"/>
+        </w:rPr>
+        <w:t xml:space="preserve">HAVING </w:t>
+      </w:r>
+    </w:p>
+    <w:p>
+      <w:pPr>
+        <w:rPr>
+          <w:sz w:val="24"/>
+          <w:szCs w:val="28"/>
+        </w:rPr>
+      </w:pPr>
+      <w:r>
+        <w:rPr>
+          <w:sz w:val="24"/>
+          <w:szCs w:val="28"/>
+        </w:rPr>
+        <w:t xml:space="preserve">    </w:t>
+      </w:r>
+      <w:proofErr w:type="gramStart"/>
+      <w:r>
+        <w:rPr>
+          <w:sz w:val="24"/>
+          <w:szCs w:val="28"/>
+        </w:rPr>
+        <w:t>COUNT(</w:t>
+      </w:r>
+      <w:proofErr w:type="gramEnd"/>
+      <w:r>
+        <w:rPr>
+          <w:sz w:val="24"/>
+          <w:szCs w:val="28"/>
+        </w:rPr>
+        <w:t>*) &gt; 3;</w:t>
       </w:r>
     </w:p>
     <w:p>

</xml_diff>